<commit_message>
modif code + sper + specs
</commit_message>
<xml_diff>
--- a/01 - TRAVAIL/01 - Initialisation/Aide Navigation Aveugles - FOP - IND B.docx
+++ b/01 - TRAVAIL/01 - Initialisation/Aide Navigation Aveugles - FOP - IND B.docx
@@ -4,1386 +4,61 @@
   <w:body>
     <w:p>
       <w:pPr>
-        <w:tabs>
-          <w:tab w:val="left" w:pos="7170"/>
-        </w:tabs>
+        <w:pageBreakBefore/>
       </w:pPr>
     </w:p>
     <w:p>
       <w:pPr>
-        <w:pStyle w:val="Titre"/>
-        <w:jc w:val="center"/>
+        <w:pStyle w:val="Titre1"/>
         <w:rPr>
-          <w:color w:val="4472C4"/>
-          <w:sz w:val="72"/>
-          <w:szCs w:val="72"/>
+          <w:b/>
+          <w:bCs/>
+          <w:color w:val="BF4E14" w:themeColor="accent2" w:themeShade="BF"/>
+          <w:sz w:val="52"/>
+          <w:szCs w:val="52"/>
         </w:rPr>
       </w:pPr>
+      <w:bookmarkStart w:id="0" w:name="_Toc178321000"/>
+      <w:bookmarkStart w:id="1" w:name="_Toc178946069"/>
       <w:r>
         <w:rPr>
-          <w:color w:val="4472C4"/>
-          <w:sz w:val="72"/>
-          <w:szCs w:val="72"/>
-        </w:rPr>
-        <w:t>PROJET D’AIDE À LA NAVIGATION POUR AVEUGLES</w:t>
-      </w:r>
-    </w:p>
-    <w:p>
-      <w:pPr>
-        <w:pStyle w:val="Titre"/>
-        <w:jc w:val="center"/>
-      </w:pPr>
-    </w:p>
-    <w:p>
-      <w:pPr>
-        <w:pStyle w:val="Titre"/>
-        <w:jc w:val="center"/>
-        <w:rPr>
+          <w:b/>
+          <w:bCs/>
           <w:color w:val="BF4E14" w:themeColor="accent2" w:themeShade="BF"/>
-        </w:rPr>
-      </w:pPr>
-      <w:r>
-        <w:rPr>
-          <w:color w:val="BF4E14" w:themeColor="accent2" w:themeShade="BF"/>
-        </w:rPr>
-        <w:t>FICHE D’OUVERTURE DE PROJET</w:t>
-      </w:r>
-    </w:p>
-    <w:p>
-      <w:pPr>
-        <w:rPr>
-          <w:sz w:val="20"/>
-          <w:szCs w:val="20"/>
-        </w:rPr>
-      </w:pPr>
-      <w:r>
-        <w:drawing>
-          <wp:anchor distT="0" distB="0" distL="114300" distR="114300" simplePos="0" relativeHeight="251660288" behindDoc="0" locked="0" layoutInCell="1" allowOverlap="1" wp14:anchorId="4A72BA1F" wp14:editId="48448B7F">
-            <wp:simplePos x="0" y="0"/>
-            <wp:positionH relativeFrom="margin">
-              <wp:posOffset>2204085</wp:posOffset>
-            </wp:positionH>
-            <wp:positionV relativeFrom="paragraph">
-              <wp:posOffset>384855</wp:posOffset>
-            </wp:positionV>
-            <wp:extent cx="1323340" cy="2043430"/>
-            <wp:effectExtent l="0" t="0" r="0" b="0"/>
-            <wp:wrapTopAndBottom/>
-            <wp:docPr id="1086706815" name="Image 1"/>
-            <wp:cNvGraphicFramePr/>
-            <a:graphic xmlns:a="http://schemas.openxmlformats.org/drawingml/2006/main">
-              <a:graphicData uri="http://schemas.openxmlformats.org/drawingml/2006/picture">
-                <pic:pic xmlns:pic="http://schemas.openxmlformats.org/drawingml/2006/picture">
-                  <pic:nvPicPr>
-                    <pic:cNvPr id="1086706815" name="Image 1"/>
-                    <pic:cNvPicPr/>
-                  </pic:nvPicPr>
-                  <pic:blipFill rotWithShape="1">
-                    <a:blip r:embed="rId11" cstate="print">
-                      <a:clrChange>
-                        <a:clrFrom>
-                          <a:srgbClr val="2062A8">
-                            <a:alpha val="99216"/>
-                          </a:srgbClr>
-                        </a:clrFrom>
-                        <a:clrTo>
-                          <a:srgbClr val="2062A8">
-                            <a:alpha val="0"/>
-                          </a:srgbClr>
-                        </a:clrTo>
-                      </a:clrChange>
-                      <a:extLst>
-                        <a:ext uri="{28A0092B-C50C-407E-A947-70E740481C1C}">
-                          <a14:useLocalDpi xmlns:a14="http://schemas.microsoft.com/office/drawing/2010/main" val="0"/>
-                        </a:ext>
-                      </a:extLst>
-                    </a:blip>
-                    <a:srcRect l="12637" t="1165" r="50927" b="-1165"/>
-                    <a:stretch>
-                      <a:fillRect/>
-                    </a:stretch>
-                  </pic:blipFill>
-                  <pic:spPr bwMode="auto">
-                    <a:xfrm>
-                      <a:off x="0" y="0"/>
-                      <a:ext cx="1323340" cy="2043430"/>
-                    </a:xfrm>
-                    <a:prstGeom prst="rect">
-                      <a:avLst/>
-                    </a:prstGeom>
-                    <a:noFill/>
-                    <a:ln>
-                      <a:noFill/>
-                    </a:ln>
-                    <a:extLst>
-                      <a:ext uri="{53640926-AAD7-44D8-BBD7-CCE9431645EC}">
-                        <a14:shadowObscured xmlns:a14="http://schemas.microsoft.com/office/drawing/2010/main"/>
-                      </a:ext>
-                    </a:extLst>
-                  </pic:spPr>
-                </pic:pic>
-              </a:graphicData>
-            </a:graphic>
-            <wp14:sizeRelH relativeFrom="margin">
-              <wp14:pctWidth>0</wp14:pctWidth>
-            </wp14:sizeRelH>
-          </wp:anchor>
-        </w:drawing>
-      </w:r>
-    </w:p>
-    <w:p>
-      <w:pPr>
-        <w:rPr>
-          <w:sz w:val="60"/>
-          <w:szCs w:val="60"/>
-        </w:rPr>
-      </w:pPr>
-    </w:p>
-    <w:tbl>
-      <w:tblPr>
-        <w:tblW w:w="8490" w:type="dxa"/>
-        <w:jc w:val="center"/>
-        <w:tblCellMar>
-          <w:left w:w="10" w:type="dxa"/>
-          <w:right w:w="10" w:type="dxa"/>
-        </w:tblCellMar>
-        <w:tblLook w:val="04A0" w:firstRow="1" w:lastRow="0" w:firstColumn="1" w:lastColumn="0" w:noHBand="0" w:noVBand="1"/>
-      </w:tblPr>
-      <w:tblGrid>
-        <w:gridCol w:w="985"/>
-        <w:gridCol w:w="2551"/>
-        <w:gridCol w:w="2494"/>
-        <w:gridCol w:w="2460"/>
-      </w:tblGrid>
-      <w:tr>
-        <w:trPr>
-          <w:trHeight w:val="567"/>
-          <w:jc w:val="center"/>
-        </w:trPr>
-        <w:tc>
-          <w:tcPr>
-            <w:tcW w:w="8490" w:type="dxa"/>
-            <w:gridSpan w:val="4"/>
-            <w:tcBorders>
-              <w:top w:val="single" w:sz="6" w:space="0" w:color="000000"/>
-              <w:left w:val="single" w:sz="6" w:space="0" w:color="000000"/>
-              <w:bottom w:val="single" w:sz="6" w:space="0" w:color="000000"/>
-              <w:right w:val="single" w:sz="6" w:space="0" w:color="000000"/>
-            </w:tcBorders>
-            <w:shd w:val="clear" w:color="auto" w:fill="C9FAFC"/>
-            <w:tcMar>
-              <w:top w:w="0" w:type="dxa"/>
-              <w:left w:w="0" w:type="dxa"/>
-              <w:bottom w:w="0" w:type="dxa"/>
-              <w:right w:w="0" w:type="dxa"/>
-            </w:tcMar>
-            <w:vAlign w:val="bottom"/>
-          </w:tcPr>
-          <w:p>
-            <w:pPr>
-              <w:rPr>
-                <w:i/>
-                <w:iCs/>
-              </w:rPr>
-            </w:pPr>
-            <w:r>
-              <w:rPr>
-                <w:b/>
-                <w:bCs/>
-                <w:i/>
-                <w:iCs/>
-              </w:rPr>
-              <w:t>​</w:t>
-            </w:r>
-            <w:r>
-              <w:rPr>
-                <w:b/>
-                <w:bCs/>
-                <w:i/>
-                <w:iCs/>
-              </w:rPr>
-              <w:t>SUIVI DES MODIFICATIONS DU DOCUMENT</w:t>
-            </w:r>
-          </w:p>
-        </w:tc>
-      </w:tr>
-      <w:tr>
-        <w:trPr>
-          <w:trHeight w:val="567"/>
-          <w:jc w:val="center"/>
-        </w:trPr>
-        <w:tc>
-          <w:tcPr>
-            <w:tcW w:w="985" w:type="dxa"/>
-            <w:tcBorders>
-              <w:left w:val="single" w:sz="6" w:space="0" w:color="000000"/>
-              <w:bottom w:val="single" w:sz="6" w:space="0" w:color="000000"/>
-              <w:right w:val="single" w:sz="6" w:space="0" w:color="000000"/>
-            </w:tcBorders>
-            <w:shd w:val="clear" w:color="auto" w:fill="C9FAFC"/>
-            <w:tcMar>
-              <w:top w:w="0" w:type="dxa"/>
-              <w:left w:w="0" w:type="dxa"/>
-              <w:bottom w:w="0" w:type="dxa"/>
-              <w:right w:w="0" w:type="dxa"/>
-            </w:tcMar>
-            <w:vAlign w:val="center"/>
-          </w:tcPr>
-          <w:p>
-            <w:pPr>
-              <w:spacing w:after="0"/>
-              <w:jc w:val="center"/>
-            </w:pPr>
-            <w:r>
-              <w:rPr>
-                <w:b/>
-                <w:bCs/>
-              </w:rPr>
-              <w:t>​Version</w:t>
-            </w:r>
-          </w:p>
-        </w:tc>
-        <w:tc>
-          <w:tcPr>
-            <w:tcW w:w="2551" w:type="dxa"/>
-            <w:tcBorders>
-              <w:bottom w:val="single" w:sz="6" w:space="0" w:color="000000"/>
-              <w:right w:val="single" w:sz="6" w:space="0" w:color="000000"/>
-            </w:tcBorders>
-            <w:shd w:val="clear" w:color="auto" w:fill="C9FAFC"/>
-            <w:tcMar>
-              <w:top w:w="0" w:type="dxa"/>
-              <w:left w:w="0" w:type="dxa"/>
-              <w:bottom w:w="0" w:type="dxa"/>
-              <w:right w:w="0" w:type="dxa"/>
-            </w:tcMar>
-            <w:vAlign w:val="center"/>
-          </w:tcPr>
-          <w:p>
-            <w:pPr>
-              <w:spacing w:after="0"/>
-              <w:jc w:val="center"/>
-            </w:pPr>
-            <w:r>
-              <w:rPr>
-                <w:b/>
-                <w:bCs/>
-              </w:rPr>
-              <w:t>​Date</w:t>
-            </w:r>
-          </w:p>
-        </w:tc>
-        <w:tc>
-          <w:tcPr>
-            <w:tcW w:w="2494" w:type="dxa"/>
-            <w:tcBorders>
-              <w:bottom w:val="single" w:sz="6" w:space="0" w:color="000000"/>
-              <w:right w:val="single" w:sz="6" w:space="0" w:color="000000"/>
-            </w:tcBorders>
-            <w:shd w:val="clear" w:color="auto" w:fill="C9FAFC"/>
-            <w:tcMar>
-              <w:top w:w="0" w:type="dxa"/>
-              <w:left w:w="0" w:type="dxa"/>
-              <w:bottom w:w="0" w:type="dxa"/>
-              <w:right w:w="0" w:type="dxa"/>
-            </w:tcMar>
-            <w:vAlign w:val="center"/>
-          </w:tcPr>
-          <w:p>
-            <w:pPr>
-              <w:spacing w:after="0"/>
-              <w:jc w:val="center"/>
-            </w:pPr>
-            <w:r>
-              <w:rPr>
-                <w:b/>
-                <w:bCs/>
-              </w:rPr>
-              <w:t>​Validation</w:t>
-            </w:r>
-          </w:p>
-        </w:tc>
-        <w:tc>
-          <w:tcPr>
-            <w:tcW w:w="2460" w:type="dxa"/>
-            <w:tcBorders>
-              <w:top w:val="single" w:sz="6" w:space="0" w:color="000000"/>
-              <w:bottom w:val="single" w:sz="6" w:space="0" w:color="000000"/>
-              <w:right w:val="single" w:sz="6" w:space="0" w:color="000000"/>
-            </w:tcBorders>
-            <w:shd w:val="clear" w:color="auto" w:fill="C9FAFC"/>
-            <w:tcMar>
-              <w:top w:w="0" w:type="dxa"/>
-              <w:left w:w="0" w:type="dxa"/>
-              <w:bottom w:w="0" w:type="dxa"/>
-              <w:right w:w="0" w:type="dxa"/>
-            </w:tcMar>
-            <w:vAlign w:val="center"/>
-          </w:tcPr>
-          <w:p>
-            <w:pPr>
-              <w:spacing w:after="0"/>
-              <w:jc w:val="center"/>
-            </w:pPr>
-            <w:r>
-              <w:rPr>
-                <w:b/>
-                <w:bCs/>
-              </w:rPr>
-              <w:t>​Commentaire</w:t>
-            </w:r>
-          </w:p>
-        </w:tc>
-      </w:tr>
-      <w:tr>
-        <w:trPr>
-          <w:trHeight w:val="567"/>
-          <w:jc w:val="center"/>
-        </w:trPr>
-        <w:tc>
-          <w:tcPr>
-            <w:tcW w:w="985" w:type="dxa"/>
-            <w:tcBorders>
-              <w:left w:val="single" w:sz="6" w:space="0" w:color="000000"/>
-              <w:bottom w:val="single" w:sz="6" w:space="0" w:color="000000"/>
-              <w:right w:val="single" w:sz="6" w:space="0" w:color="000000"/>
-            </w:tcBorders>
-            <w:shd w:val="clear" w:color="auto" w:fill="D9D9D9"/>
-            <w:tcMar>
-              <w:top w:w="0" w:type="dxa"/>
-              <w:left w:w="0" w:type="dxa"/>
-              <w:bottom w:w="0" w:type="dxa"/>
-              <w:right w:w="0" w:type="dxa"/>
-            </w:tcMar>
-            <w:vAlign w:val="center"/>
-          </w:tcPr>
-          <w:p>
-            <w:pPr>
-              <w:spacing w:after="0"/>
-              <w:jc w:val="center"/>
-            </w:pPr>
-            <w:r>
-              <w:t>​</w:t>
-            </w:r>
-            <w:r>
-              <w:t>A</w:t>
-            </w:r>
-          </w:p>
-        </w:tc>
-        <w:tc>
-          <w:tcPr>
-            <w:tcW w:w="2551" w:type="dxa"/>
-            <w:tcBorders>
-              <w:bottom w:val="single" w:sz="6" w:space="0" w:color="000000"/>
-              <w:right w:val="single" w:sz="6" w:space="0" w:color="000000"/>
-            </w:tcBorders>
-            <w:shd w:val="clear" w:color="auto" w:fill="D9D9D9"/>
-            <w:tcMar>
-              <w:top w:w="0" w:type="dxa"/>
-              <w:left w:w="0" w:type="dxa"/>
-              <w:bottom w:w="0" w:type="dxa"/>
-              <w:right w:w="0" w:type="dxa"/>
-            </w:tcMar>
-            <w:vAlign w:val="center"/>
-          </w:tcPr>
-          <w:p>
-            <w:pPr>
-              <w:spacing w:after="0"/>
-              <w:jc w:val="center"/>
-            </w:pPr>
-            <w:r>
-              <w:t>​</w:t>
-            </w:r>
-            <w:r>
-              <w:t>26</w:t>
-            </w:r>
-            <w:r>
-              <w:t>/0</w:t>
-            </w:r>
-            <w:r>
-              <w:t>9</w:t>
-            </w:r>
-            <w:r>
-              <w:t>/202</w:t>
-            </w:r>
-            <w:r>
-              <w:t>5</w:t>
-            </w:r>
-          </w:p>
-        </w:tc>
-        <w:tc>
-          <w:tcPr>
-            <w:tcW w:w="2494" w:type="dxa"/>
-            <w:tcBorders>
-              <w:bottom w:val="single" w:sz="6" w:space="0" w:color="000000"/>
-              <w:right w:val="single" w:sz="6" w:space="0" w:color="000000"/>
-            </w:tcBorders>
-            <w:shd w:val="clear" w:color="auto" w:fill="D9D9D9"/>
-            <w:tcMar>
-              <w:top w:w="0" w:type="dxa"/>
-              <w:left w:w="0" w:type="dxa"/>
-              <w:bottom w:w="0" w:type="dxa"/>
-              <w:right w:w="0" w:type="dxa"/>
-            </w:tcMar>
-            <w:vAlign w:val="center"/>
-          </w:tcPr>
-          <w:p>
-            <w:pPr>
-              <w:spacing w:after="0"/>
-              <w:jc w:val="center"/>
-            </w:pPr>
-            <w:r>
-              <w:t>Alexandre BOURCIER</w:t>
-            </w:r>
-          </w:p>
-        </w:tc>
-        <w:tc>
-          <w:tcPr>
-            <w:tcW w:w="2460" w:type="dxa"/>
-            <w:tcBorders>
-              <w:bottom w:val="single" w:sz="6" w:space="0" w:color="000000"/>
-              <w:right w:val="single" w:sz="6" w:space="0" w:color="000000"/>
-            </w:tcBorders>
-            <w:shd w:val="clear" w:color="auto" w:fill="D9D9D9"/>
-            <w:tcMar>
-              <w:top w:w="0" w:type="dxa"/>
-              <w:left w:w="0" w:type="dxa"/>
-              <w:bottom w:w="0" w:type="dxa"/>
-              <w:right w:w="0" w:type="dxa"/>
-            </w:tcMar>
-            <w:vAlign w:val="center"/>
-          </w:tcPr>
-          <w:p>
-            <w:pPr>
-              <w:spacing w:after="0"/>
-              <w:jc w:val="center"/>
-            </w:pPr>
-            <w:r>
-              <w:t>​Rédaction initiale</w:t>
-            </w:r>
-          </w:p>
-        </w:tc>
-      </w:tr>
-      <w:tr>
-        <w:trPr>
-          <w:trHeight w:val="567"/>
-          <w:jc w:val="center"/>
-        </w:trPr>
-        <w:tc>
-          <w:tcPr>
-            <w:tcW w:w="985" w:type="dxa"/>
-            <w:tcBorders>
-              <w:left w:val="single" w:sz="6" w:space="0" w:color="000000"/>
-              <w:bottom w:val="single" w:sz="6" w:space="0" w:color="000000"/>
-              <w:right w:val="single" w:sz="6" w:space="0" w:color="000000"/>
-            </w:tcBorders>
-            <w:shd w:val="clear" w:color="auto" w:fill="F2F2F2"/>
-            <w:tcMar>
-              <w:top w:w="0" w:type="dxa"/>
-              <w:left w:w="0" w:type="dxa"/>
-              <w:bottom w:w="0" w:type="dxa"/>
-              <w:right w:w="0" w:type="dxa"/>
-            </w:tcMar>
-            <w:vAlign w:val="center"/>
-          </w:tcPr>
-          <w:p>
-            <w:pPr>
-              <w:spacing w:after="0"/>
-              <w:jc w:val="center"/>
-            </w:pPr>
-            <w:r>
-              <w:t>B</w:t>
-            </w:r>
-          </w:p>
-        </w:tc>
-        <w:tc>
-          <w:tcPr>
-            <w:tcW w:w="2551" w:type="dxa"/>
-            <w:tcBorders>
-              <w:bottom w:val="single" w:sz="6" w:space="0" w:color="000000"/>
-              <w:right w:val="single" w:sz="6" w:space="0" w:color="000000"/>
-            </w:tcBorders>
-            <w:shd w:val="clear" w:color="auto" w:fill="F2F2F2"/>
-            <w:tcMar>
-              <w:top w:w="0" w:type="dxa"/>
-              <w:left w:w="0" w:type="dxa"/>
-              <w:bottom w:w="0" w:type="dxa"/>
-              <w:right w:w="0" w:type="dxa"/>
-            </w:tcMar>
-            <w:vAlign w:val="center"/>
-          </w:tcPr>
-          <w:p>
-            <w:pPr>
-              <w:spacing w:after="0"/>
-              <w:jc w:val="center"/>
-            </w:pPr>
-            <w:r>
-              <w:t>09/10/2025</w:t>
-            </w:r>
-          </w:p>
-        </w:tc>
-        <w:tc>
-          <w:tcPr>
-            <w:tcW w:w="2494" w:type="dxa"/>
-            <w:tcBorders>
-              <w:bottom w:val="single" w:sz="6" w:space="0" w:color="000000"/>
-              <w:right w:val="single" w:sz="6" w:space="0" w:color="000000"/>
-            </w:tcBorders>
-            <w:shd w:val="clear" w:color="auto" w:fill="F2F2F2"/>
-            <w:tcMar>
-              <w:top w:w="0" w:type="dxa"/>
-              <w:left w:w="0" w:type="dxa"/>
-              <w:bottom w:w="0" w:type="dxa"/>
-              <w:right w:w="0" w:type="dxa"/>
-            </w:tcMar>
-            <w:vAlign w:val="center"/>
-          </w:tcPr>
-          <w:p>
-            <w:pPr>
-              <w:spacing w:after="0"/>
-              <w:jc w:val="center"/>
-            </w:pPr>
-            <w:r>
-              <w:t>Alexandre BOURCIER</w:t>
-            </w:r>
-          </w:p>
-        </w:tc>
-        <w:tc>
-          <w:tcPr>
-            <w:tcW w:w="2460" w:type="dxa"/>
-            <w:tcBorders>
-              <w:bottom w:val="single" w:sz="6" w:space="0" w:color="000000"/>
-              <w:right w:val="single" w:sz="6" w:space="0" w:color="000000"/>
-            </w:tcBorders>
-            <w:shd w:val="clear" w:color="auto" w:fill="F2F2F2"/>
-            <w:tcMar>
-              <w:top w:w="0" w:type="dxa"/>
-              <w:left w:w="0" w:type="dxa"/>
-              <w:bottom w:w="0" w:type="dxa"/>
-              <w:right w:w="0" w:type="dxa"/>
-            </w:tcMar>
-            <w:vAlign w:val="center"/>
-          </w:tcPr>
-          <w:p>
-            <w:pPr>
-              <w:spacing w:after="0"/>
-              <w:jc w:val="center"/>
-            </w:pPr>
-            <w:r>
-              <w:t>Modification taux / h</w:t>
-            </w:r>
-          </w:p>
-        </w:tc>
-      </w:tr>
-      <w:tr>
-        <w:trPr>
-          <w:trHeight w:val="567"/>
-          <w:jc w:val="center"/>
-        </w:trPr>
-        <w:tc>
-          <w:tcPr>
-            <w:tcW w:w="985" w:type="dxa"/>
-            <w:tcBorders>
-              <w:left w:val="single" w:sz="6" w:space="0" w:color="000000"/>
-              <w:bottom w:val="single" w:sz="6" w:space="0" w:color="000000"/>
-              <w:right w:val="single" w:sz="6" w:space="0" w:color="000000"/>
-            </w:tcBorders>
-            <w:shd w:val="clear" w:color="auto" w:fill="D9D9D9"/>
-            <w:tcMar>
-              <w:top w:w="0" w:type="dxa"/>
-              <w:left w:w="0" w:type="dxa"/>
-              <w:bottom w:w="0" w:type="dxa"/>
-              <w:right w:w="0" w:type="dxa"/>
-            </w:tcMar>
-            <w:vAlign w:val="center"/>
-          </w:tcPr>
-          <w:p>
-            <w:pPr>
-              <w:spacing w:after="0"/>
-              <w:jc w:val="center"/>
-            </w:pPr>
-            <w:r>
-              <w:t>​ </w:t>
-            </w:r>
-          </w:p>
-        </w:tc>
-        <w:tc>
-          <w:tcPr>
-            <w:tcW w:w="2551" w:type="dxa"/>
-            <w:tcBorders>
-              <w:bottom w:val="single" w:sz="6" w:space="0" w:color="000000"/>
-              <w:right w:val="single" w:sz="6" w:space="0" w:color="000000"/>
-            </w:tcBorders>
-            <w:shd w:val="clear" w:color="auto" w:fill="D9D9D9"/>
-            <w:tcMar>
-              <w:top w:w="0" w:type="dxa"/>
-              <w:left w:w="0" w:type="dxa"/>
-              <w:bottom w:w="0" w:type="dxa"/>
-              <w:right w:w="0" w:type="dxa"/>
-            </w:tcMar>
-            <w:vAlign w:val="center"/>
-          </w:tcPr>
-          <w:p>
-            <w:pPr>
-              <w:spacing w:after="0"/>
-              <w:jc w:val="center"/>
-            </w:pPr>
-            <w:r>
-              <w:t>​ </w:t>
-            </w:r>
-          </w:p>
-        </w:tc>
-        <w:tc>
-          <w:tcPr>
-            <w:tcW w:w="2494" w:type="dxa"/>
-            <w:tcBorders>
-              <w:bottom w:val="single" w:sz="6" w:space="0" w:color="000000"/>
-              <w:right w:val="single" w:sz="6" w:space="0" w:color="000000"/>
-            </w:tcBorders>
-            <w:shd w:val="clear" w:color="auto" w:fill="D9D9D9"/>
-            <w:tcMar>
-              <w:top w:w="0" w:type="dxa"/>
-              <w:left w:w="0" w:type="dxa"/>
-              <w:bottom w:w="0" w:type="dxa"/>
-              <w:right w:w="0" w:type="dxa"/>
-            </w:tcMar>
-            <w:vAlign w:val="center"/>
-          </w:tcPr>
-          <w:p>
-            <w:pPr>
-              <w:spacing w:after="0"/>
-              <w:jc w:val="center"/>
-            </w:pPr>
-            <w:r>
-              <w:t>​ </w:t>
-            </w:r>
-          </w:p>
-        </w:tc>
-        <w:tc>
-          <w:tcPr>
-            <w:tcW w:w="2460" w:type="dxa"/>
-            <w:tcBorders>
-              <w:bottom w:val="single" w:sz="6" w:space="0" w:color="000000"/>
-              <w:right w:val="single" w:sz="6" w:space="0" w:color="000000"/>
-            </w:tcBorders>
-            <w:shd w:val="clear" w:color="auto" w:fill="D9D9D9"/>
-            <w:tcMar>
-              <w:top w:w="0" w:type="dxa"/>
-              <w:left w:w="0" w:type="dxa"/>
-              <w:bottom w:w="0" w:type="dxa"/>
-              <w:right w:w="0" w:type="dxa"/>
-            </w:tcMar>
-            <w:vAlign w:val="center"/>
-          </w:tcPr>
-          <w:p>
-            <w:pPr>
-              <w:spacing w:after="0"/>
-              <w:jc w:val="center"/>
-            </w:pPr>
-            <w:r>
-              <w:t>​ </w:t>
-            </w:r>
-          </w:p>
-          <w:p>
-            <w:pPr>
-              <w:spacing w:after="0"/>
-              <w:jc w:val="center"/>
-            </w:pPr>
-            <w:r>
-              <w:t>​ </w:t>
-            </w:r>
-          </w:p>
-        </w:tc>
-      </w:tr>
-      <w:tr>
-        <w:trPr>
-          <w:trHeight w:val="567"/>
-          <w:jc w:val="center"/>
-        </w:trPr>
-        <w:tc>
-          <w:tcPr>
-            <w:tcW w:w="985" w:type="dxa"/>
-            <w:tcBorders>
-              <w:left w:val="single" w:sz="6" w:space="0" w:color="000000"/>
-              <w:bottom w:val="single" w:sz="6" w:space="0" w:color="000000"/>
-              <w:right w:val="single" w:sz="6" w:space="0" w:color="000000"/>
-            </w:tcBorders>
-            <w:shd w:val="clear" w:color="auto" w:fill="F2F2F2"/>
-            <w:tcMar>
-              <w:top w:w="0" w:type="dxa"/>
-              <w:left w:w="0" w:type="dxa"/>
-              <w:bottom w:w="0" w:type="dxa"/>
-              <w:right w:w="0" w:type="dxa"/>
-            </w:tcMar>
-            <w:vAlign w:val="center"/>
-          </w:tcPr>
-          <w:p>
-            <w:pPr>
-              <w:spacing w:after="0"/>
-              <w:jc w:val="center"/>
-            </w:pPr>
-            <w:r>
-              <w:t>​ </w:t>
-            </w:r>
-          </w:p>
-        </w:tc>
-        <w:tc>
-          <w:tcPr>
-            <w:tcW w:w="2551" w:type="dxa"/>
-            <w:tcBorders>
-              <w:bottom w:val="single" w:sz="6" w:space="0" w:color="000000"/>
-              <w:right w:val="single" w:sz="6" w:space="0" w:color="000000"/>
-            </w:tcBorders>
-            <w:shd w:val="clear" w:color="auto" w:fill="F2F2F2"/>
-            <w:tcMar>
-              <w:top w:w="0" w:type="dxa"/>
-              <w:left w:w="0" w:type="dxa"/>
-              <w:bottom w:w="0" w:type="dxa"/>
-              <w:right w:w="0" w:type="dxa"/>
-            </w:tcMar>
-            <w:vAlign w:val="center"/>
-          </w:tcPr>
-          <w:p>
-            <w:pPr>
-              <w:spacing w:after="0"/>
-              <w:jc w:val="center"/>
-            </w:pPr>
-            <w:r>
-              <w:t>​ </w:t>
-            </w:r>
-          </w:p>
-        </w:tc>
-        <w:tc>
-          <w:tcPr>
-            <w:tcW w:w="2494" w:type="dxa"/>
-            <w:tcBorders>
-              <w:bottom w:val="single" w:sz="6" w:space="0" w:color="000000"/>
-              <w:right w:val="single" w:sz="6" w:space="0" w:color="000000"/>
-            </w:tcBorders>
-            <w:shd w:val="clear" w:color="auto" w:fill="F2F2F2"/>
-            <w:tcMar>
-              <w:top w:w="0" w:type="dxa"/>
-              <w:left w:w="0" w:type="dxa"/>
-              <w:bottom w:w="0" w:type="dxa"/>
-              <w:right w:w="0" w:type="dxa"/>
-            </w:tcMar>
-            <w:vAlign w:val="center"/>
-          </w:tcPr>
-          <w:p>
-            <w:pPr>
-              <w:spacing w:after="0"/>
-              <w:jc w:val="center"/>
-            </w:pPr>
-            <w:r>
-              <w:t>​ </w:t>
-            </w:r>
-          </w:p>
-        </w:tc>
-        <w:tc>
-          <w:tcPr>
-            <w:tcW w:w="2460" w:type="dxa"/>
-            <w:tcBorders>
-              <w:bottom w:val="single" w:sz="6" w:space="0" w:color="000000"/>
-              <w:right w:val="single" w:sz="6" w:space="0" w:color="000000"/>
-            </w:tcBorders>
-            <w:shd w:val="clear" w:color="auto" w:fill="F2F2F2"/>
-            <w:tcMar>
-              <w:top w:w="0" w:type="dxa"/>
-              <w:left w:w="0" w:type="dxa"/>
-              <w:bottom w:w="0" w:type="dxa"/>
-              <w:right w:w="0" w:type="dxa"/>
-            </w:tcMar>
-            <w:vAlign w:val="center"/>
-          </w:tcPr>
-          <w:p>
-            <w:pPr>
-              <w:spacing w:after="0"/>
-              <w:jc w:val="center"/>
-            </w:pPr>
-            <w:r>
-              <w:t>​ </w:t>
-            </w:r>
-          </w:p>
-          <w:p>
-            <w:pPr>
-              <w:spacing w:after="0"/>
-              <w:jc w:val="center"/>
-            </w:pPr>
-            <w:r>
-              <w:t>​ </w:t>
-            </w:r>
-          </w:p>
-        </w:tc>
-      </w:tr>
-      <w:tr>
-        <w:trPr>
-          <w:trHeight w:val="567"/>
-          <w:jc w:val="center"/>
-        </w:trPr>
-        <w:tc>
-          <w:tcPr>
-            <w:tcW w:w="985" w:type="dxa"/>
-            <w:tcBorders>
-              <w:left w:val="single" w:sz="6" w:space="0" w:color="000000"/>
-              <w:bottom w:val="single" w:sz="6" w:space="0" w:color="000000"/>
-              <w:right w:val="single" w:sz="6" w:space="0" w:color="000000"/>
-            </w:tcBorders>
-            <w:shd w:val="clear" w:color="auto" w:fill="D9D9D9"/>
-            <w:tcMar>
-              <w:top w:w="0" w:type="dxa"/>
-              <w:left w:w="0" w:type="dxa"/>
-              <w:bottom w:w="0" w:type="dxa"/>
-              <w:right w:w="0" w:type="dxa"/>
-            </w:tcMar>
-            <w:vAlign w:val="center"/>
-          </w:tcPr>
-          <w:p>
-            <w:pPr>
-              <w:spacing w:after="0"/>
-              <w:jc w:val="center"/>
-            </w:pPr>
-            <w:r>
-              <w:t>​ </w:t>
-            </w:r>
-          </w:p>
-        </w:tc>
-        <w:tc>
-          <w:tcPr>
-            <w:tcW w:w="2551" w:type="dxa"/>
-            <w:tcBorders>
-              <w:bottom w:val="single" w:sz="6" w:space="0" w:color="000000"/>
-              <w:right w:val="single" w:sz="6" w:space="0" w:color="000000"/>
-            </w:tcBorders>
-            <w:shd w:val="clear" w:color="auto" w:fill="D9D9D9"/>
-            <w:tcMar>
-              <w:top w:w="0" w:type="dxa"/>
-              <w:left w:w="0" w:type="dxa"/>
-              <w:bottom w:w="0" w:type="dxa"/>
-              <w:right w:w="0" w:type="dxa"/>
-            </w:tcMar>
-            <w:vAlign w:val="center"/>
-          </w:tcPr>
-          <w:p>
-            <w:pPr>
-              <w:spacing w:after="0"/>
-              <w:jc w:val="center"/>
-            </w:pPr>
-            <w:r>
-              <w:t>​ </w:t>
-            </w:r>
-          </w:p>
-        </w:tc>
-        <w:tc>
-          <w:tcPr>
-            <w:tcW w:w="2494" w:type="dxa"/>
-            <w:tcBorders>
-              <w:bottom w:val="single" w:sz="6" w:space="0" w:color="000000"/>
-              <w:right w:val="single" w:sz="6" w:space="0" w:color="000000"/>
-            </w:tcBorders>
-            <w:shd w:val="clear" w:color="auto" w:fill="D9D9D9"/>
-            <w:tcMar>
-              <w:top w:w="0" w:type="dxa"/>
-              <w:left w:w="0" w:type="dxa"/>
-              <w:bottom w:w="0" w:type="dxa"/>
-              <w:right w:w="0" w:type="dxa"/>
-            </w:tcMar>
-            <w:vAlign w:val="center"/>
-          </w:tcPr>
-          <w:p>
-            <w:pPr>
-              <w:spacing w:after="0"/>
-              <w:jc w:val="center"/>
-            </w:pPr>
-            <w:r>
-              <w:t>​ </w:t>
-            </w:r>
-          </w:p>
-        </w:tc>
-        <w:tc>
-          <w:tcPr>
-            <w:tcW w:w="2460" w:type="dxa"/>
-            <w:tcBorders>
-              <w:bottom w:val="single" w:sz="6" w:space="0" w:color="000000"/>
-              <w:right w:val="single" w:sz="6" w:space="0" w:color="000000"/>
-            </w:tcBorders>
-            <w:shd w:val="clear" w:color="auto" w:fill="D9D9D9"/>
-            <w:tcMar>
-              <w:top w:w="0" w:type="dxa"/>
-              <w:left w:w="0" w:type="dxa"/>
-              <w:bottom w:w="0" w:type="dxa"/>
-              <w:right w:w="0" w:type="dxa"/>
-            </w:tcMar>
-            <w:vAlign w:val="center"/>
-          </w:tcPr>
-          <w:p>
-            <w:pPr>
-              <w:spacing w:after="0"/>
-              <w:jc w:val="center"/>
-            </w:pPr>
-            <w:r>
-              <w:t>​ </w:t>
-            </w:r>
-          </w:p>
-          <w:p>
-            <w:pPr>
-              <w:spacing w:after="0"/>
-              <w:jc w:val="center"/>
-            </w:pPr>
-            <w:r>
-              <w:t>​ </w:t>
-            </w:r>
-          </w:p>
-        </w:tc>
-      </w:tr>
-    </w:tbl>
-    <w:p/>
-    <w:tbl>
-      <w:tblPr>
-        <w:tblW w:w="8490" w:type="dxa"/>
-        <w:jc w:val="center"/>
-        <w:tblCellMar>
-          <w:left w:w="10" w:type="dxa"/>
-          <w:right w:w="10" w:type="dxa"/>
-        </w:tblCellMar>
-        <w:tblLook w:val="04A0" w:firstRow="1" w:lastRow="0" w:firstColumn="1" w:lastColumn="0" w:noHBand="0" w:noVBand="1"/>
-      </w:tblPr>
-      <w:tblGrid>
-        <w:gridCol w:w="4245"/>
-        <w:gridCol w:w="4245"/>
-      </w:tblGrid>
-      <w:tr>
-        <w:trPr>
-          <w:trHeight w:val="454"/>
-          <w:jc w:val="center"/>
-        </w:trPr>
-        <w:tc>
-          <w:tcPr>
-            <w:tcW w:w="4245" w:type="dxa"/>
-            <w:tcBorders>
-              <w:top w:val="single" w:sz="6" w:space="0" w:color="000000"/>
-              <w:left w:val="single" w:sz="6" w:space="0" w:color="000000"/>
-              <w:bottom w:val="single" w:sz="6" w:space="0" w:color="000000"/>
-              <w:right w:val="single" w:sz="6" w:space="0" w:color="000000"/>
-            </w:tcBorders>
-            <w:shd w:val="clear" w:color="auto" w:fill="C9FAFC"/>
-            <w:tcMar>
-              <w:top w:w="0" w:type="dxa"/>
-              <w:left w:w="0" w:type="dxa"/>
-              <w:bottom w:w="0" w:type="dxa"/>
-              <w:right w:w="0" w:type="dxa"/>
-            </w:tcMar>
-            <w:vAlign w:val="center"/>
-          </w:tcPr>
-          <w:p>
-            <w:pPr>
-              <w:spacing w:after="0"/>
-              <w:rPr>
-                <w:b/>
-                <w:bCs/>
-                <w:i/>
-                <w:iCs/>
-              </w:rPr>
-            </w:pPr>
-            <w:r>
-              <w:rPr>
-                <w:b/>
-                <w:bCs/>
-                <w:i/>
-                <w:iCs/>
-              </w:rPr>
-              <w:t xml:space="preserve">REDACTEUR : </w:t>
-            </w:r>
-            <w:r>
-              <w:rPr>
-                <w:i/>
-                <w:iCs/>
-              </w:rPr>
-              <w:t>Alexandre BOURCIER</w:t>
-            </w:r>
-          </w:p>
-        </w:tc>
-        <w:tc>
-          <w:tcPr>
-            <w:tcW w:w="4245" w:type="dxa"/>
-            <w:tcBorders>
-              <w:top w:val="single" w:sz="6" w:space="0" w:color="000000"/>
-              <w:left w:val="single" w:sz="6" w:space="0" w:color="000000"/>
-              <w:bottom w:val="single" w:sz="6" w:space="0" w:color="000000"/>
-              <w:right w:val="single" w:sz="6" w:space="0" w:color="000000"/>
-            </w:tcBorders>
-            <w:shd w:val="clear" w:color="auto" w:fill="C9FAFC"/>
-            <w:vAlign w:val="center"/>
-          </w:tcPr>
-          <w:p>
-            <w:pPr>
-              <w:spacing w:after="0"/>
-              <w:rPr>
-                <w:b/>
-                <w:bCs/>
-              </w:rPr>
-            </w:pPr>
-            <w:r>
-              <w:rPr>
-                <w:b/>
-                <w:bCs/>
-                <w:i/>
-                <w:iCs/>
-              </w:rPr>
-              <w:t>VALID</w:t>
-            </w:r>
-            <w:r>
-              <w:rPr>
-                <w:b/>
-                <w:bCs/>
-                <w:i/>
-                <w:iCs/>
-              </w:rPr>
-              <w:t>ATEUR</w:t>
-            </w:r>
-            <w:r>
-              <w:rPr>
-                <w:b/>
-                <w:bCs/>
-                <w:i/>
-                <w:iCs/>
-              </w:rPr>
-              <w:t> :</w:t>
-            </w:r>
-            <w:r>
-              <w:rPr>
-                <w:b/>
-                <w:bCs/>
-              </w:rPr>
-              <w:t xml:space="preserve"> </w:t>
-            </w:r>
-            <w:r>
-              <w:t>Alexandre BOURCIER</w:t>
-            </w:r>
-          </w:p>
-        </w:tc>
-      </w:tr>
-      <w:tr>
-        <w:trPr>
-          <w:trHeight w:val="454"/>
-          <w:jc w:val="center"/>
-        </w:trPr>
-        <w:tc>
-          <w:tcPr>
-            <w:tcW w:w="4245" w:type="dxa"/>
-            <w:tcBorders>
-              <w:top w:val="single" w:sz="6" w:space="0" w:color="000000"/>
-              <w:left w:val="single" w:sz="6" w:space="0" w:color="000000"/>
-              <w:bottom w:val="single" w:sz="6" w:space="0" w:color="000000"/>
-              <w:right w:val="single" w:sz="6" w:space="0" w:color="000000"/>
-            </w:tcBorders>
-            <w:shd w:val="clear" w:color="auto" w:fill="C9FAFC"/>
-            <w:tcMar>
-              <w:top w:w="0" w:type="dxa"/>
-              <w:left w:w="0" w:type="dxa"/>
-              <w:bottom w:w="0" w:type="dxa"/>
-              <w:right w:w="0" w:type="dxa"/>
-            </w:tcMar>
-            <w:vAlign w:val="center"/>
-          </w:tcPr>
-          <w:p>
-            <w:pPr>
-              <w:spacing w:after="0"/>
-              <w:rPr>
-                <w:b/>
-                <w:bCs/>
-                <w:i/>
-                <w:iCs/>
-              </w:rPr>
-            </w:pPr>
-            <w:r>
-              <w:rPr>
-                <w:b/>
-                <w:bCs/>
-                <w:i/>
-                <w:iCs/>
-              </w:rPr>
-              <w:t xml:space="preserve">CLIENT : </w:t>
-            </w:r>
-            <w:r>
-              <w:rPr>
-                <w:i/>
-                <w:iCs/>
-              </w:rPr>
-              <w:t>Gilles VENTURINI</w:t>
-            </w:r>
-          </w:p>
-        </w:tc>
-        <w:tc>
-          <w:tcPr>
-            <w:tcW w:w="4245" w:type="dxa"/>
-            <w:tcBorders>
-              <w:top w:val="single" w:sz="6" w:space="0" w:color="000000"/>
-              <w:left w:val="single" w:sz="6" w:space="0" w:color="000000"/>
-              <w:bottom w:val="single" w:sz="6" w:space="0" w:color="000000"/>
-              <w:right w:val="single" w:sz="6" w:space="0" w:color="000000"/>
-            </w:tcBorders>
-            <w:shd w:val="clear" w:color="auto" w:fill="C9FAFC"/>
-            <w:vAlign w:val="center"/>
-          </w:tcPr>
-          <w:p>
-            <w:pPr>
-              <w:spacing w:after="0"/>
-              <w:rPr>
-                <w:b/>
-                <w:bCs/>
-                <w:i/>
-                <w:iCs/>
-              </w:rPr>
-            </w:pPr>
-            <w:r>
-              <w:rPr>
-                <w:b/>
-                <w:bCs/>
-                <w:i/>
-                <w:iCs/>
-              </w:rPr>
-              <w:t xml:space="preserve">ENCADRANT : </w:t>
-            </w:r>
-            <w:r>
-              <w:rPr>
-                <w:i/>
-                <w:iCs/>
-              </w:rPr>
-              <w:t>Frédéric CHAUVIN</w:t>
-            </w:r>
-          </w:p>
-        </w:tc>
-      </w:tr>
-    </w:tbl>
-    <w:p>
-      <w:pPr>
-        <w:pStyle w:val="Titre"/>
-        <w:pageBreakBefore/>
-      </w:pPr>
-      <w:r>
-        <w:rPr>
-          <w:color w:val="4472C4"/>
-        </w:rPr>
-        <w:lastRenderedPageBreak/>
-        <w:t>Table des matières</w:t>
-      </w:r>
-    </w:p>
-    <w:p>
-      <w:pPr>
-        <w:pStyle w:val="TM1"/>
-        <w:tabs>
-          <w:tab w:val="right" w:leader="dot" w:pos="9016"/>
-        </w:tabs>
-        <w:rPr>
-          <w:rFonts w:asciiTheme="minorHAnsi" w:eastAsiaTheme="minorEastAsia" w:hAnsiTheme="minorHAnsi" w:cstheme="minorBidi"/>
-          <w:kern w:val="2"/>
-          <w:sz w:val="24"/>
-          <w:szCs w:val="24"/>
-          <w:lang w:eastAsia="fr-FR"/>
-          <w14:ligatures w14:val="standardContextual"/>
-        </w:rPr>
-      </w:pPr>
-      <w:r>
-        <w:rPr>
-          <w:rFonts w:ascii="Calibri Light" w:eastAsia="Times New Roman" w:hAnsi="Calibri Light"/>
-          <w:spacing w:val="-10"/>
-          <w:sz w:val="56"/>
-          <w:szCs w:val="56"/>
-        </w:rPr>
-        <w:fldChar w:fldCharType="begin"/>
-      </w:r>
-      <w:r>
-        <w:instrText xml:space="preserve"> TOC \o "1-3" \u \h </w:instrText>
-      </w:r>
-      <w:r>
-        <w:rPr>
-          <w:rFonts w:ascii="Calibri Light" w:eastAsia="Times New Roman" w:hAnsi="Calibri Light"/>
-          <w:spacing w:val="-10"/>
-          <w:sz w:val="56"/>
-          <w:szCs w:val="56"/>
-        </w:rPr>
-        <w:fldChar w:fldCharType="separate"/>
-      </w:r>
-      <w:hyperlink w:anchor="_Toc178946068" w:history="1">
-        <w:r>
-          <w:rPr>
-            <w:rStyle w:val="Lienhypertexte"/>
-          </w:rPr>
-          <w:t>OBJET DU DOCUMENT</w:t>
-        </w:r>
-        <w:r>
-          <w:tab/>
-        </w:r>
-        <w:r>
-          <w:fldChar w:fldCharType="begin"/>
-        </w:r>
-        <w:r>
-          <w:instrText xml:space="preserve"> PAGEREF _Toc178946068 \h </w:instrText>
-        </w:r>
-        <w:r>
-          <w:fldChar w:fldCharType="separate"/>
-        </w:r>
-        <w:r>
-          <w:rPr>
-            <w:noProof/>
-          </w:rPr>
-          <w:t>2</w:t>
-        </w:r>
-        <w:r>
-          <w:fldChar w:fldCharType="end"/>
-        </w:r>
-      </w:hyperlink>
-    </w:p>
-    <w:p>
-      <w:pPr>
-        <w:pStyle w:val="TM1"/>
-        <w:tabs>
-          <w:tab w:val="right" w:leader="dot" w:pos="9016"/>
-        </w:tabs>
-        <w:rPr>
-          <w:rFonts w:asciiTheme="minorHAnsi" w:eastAsiaTheme="minorEastAsia" w:hAnsiTheme="minorHAnsi" w:cstheme="minorBidi"/>
-          <w:kern w:val="2"/>
-          <w:sz w:val="24"/>
-          <w:szCs w:val="24"/>
-          <w:lang w:eastAsia="fr-FR"/>
-          <w14:ligatures w14:val="standardContextual"/>
-        </w:rPr>
-      </w:pPr>
-      <w:hyperlink w:anchor="_Toc178946069" w:history="1">
-        <w:r>
-          <w:rPr>
-            <w:rStyle w:val="Lienhypertexte"/>
-          </w:rPr>
-          <w:t>FICHE D’OUVERTURE DE PROJET ​</w:t>
-        </w:r>
-        <w:r>
-          <w:tab/>
-        </w:r>
-        <w:r>
-          <w:fldChar w:fldCharType="begin"/>
-        </w:r>
-        <w:r>
-          <w:instrText xml:space="preserve"> PAGEREF _Toc178946069 \h </w:instrText>
-        </w:r>
-        <w:r>
-          <w:fldChar w:fldCharType="separate"/>
-        </w:r>
-        <w:r>
-          <w:rPr>
-            <w:noProof/>
-          </w:rPr>
-          <w:t>3</w:t>
-        </w:r>
-        <w:r>
-          <w:fldChar w:fldCharType="end"/>
-        </w:r>
-      </w:hyperlink>
-    </w:p>
-    <w:p>
-      <w:r>
-        <w:fldChar w:fldCharType="end"/>
-      </w:r>
-    </w:p>
-    <w:p>
-      <w:pPr>
-        <w:pageBreakBefore/>
-      </w:pPr>
-    </w:p>
-    <w:p>
-      <w:pPr>
-        <w:pStyle w:val="Titre1"/>
-        <w:rPr>
-          <w:color w:val="BF4E14" w:themeColor="accent2" w:themeShade="BF"/>
-        </w:rPr>
-      </w:pPr>
-      <w:bookmarkStart w:id="0" w:name="_Toc178946068"/>
-      <w:r>
-        <w:rPr>
-          <w:color w:val="BF4E14" w:themeColor="accent2" w:themeShade="BF"/>
-        </w:rPr>
-        <w:t>OBJET DU DOCUMENT</w:t>
-      </w:r>
-      <w:bookmarkEnd w:id="0"/>
-    </w:p>
-    <w:p>
-      <w:pPr>
-        <w:ind w:firstLine="720"/>
-        <w:jc w:val="both"/>
-      </w:pPr>
-      <w:r>
-        <w:t xml:space="preserve">Ce document </w:t>
-      </w:r>
-      <w:r>
-        <w:t>concerne la fiche d’ouverture de projet</w:t>
-      </w:r>
-      <w:r>
-        <w:t xml:space="preserve"> </w:t>
-      </w:r>
-      <w:r>
-        <w:rPr>
-          <w:rFonts w:cs="Calibri"/>
-        </w:rPr>
-        <w:t>“</w:t>
-      </w:r>
-      <w:r>
-        <w:t>Système d’aide à la navigation pour aveugles</w:t>
-      </w:r>
-      <w:r>
-        <w:rPr>
-          <w:rFonts w:cs="Calibri"/>
-        </w:rPr>
-        <w:t>”</w:t>
-      </w:r>
-      <w:r>
-        <w:t>.</w:t>
-      </w:r>
-    </w:p>
-    <w:p>
-      <w:pPr>
-        <w:ind w:firstLine="720"/>
-        <w:jc w:val="both"/>
-      </w:pPr>
-      <w:r>
-        <w:t>Une fiche d'ouverture de projet est un document de synthèse qui sert à formaliser le lancement officiel d'un projet. Elle permet de structurer et de centraliser les informations clés relatives au projet afin d'en assurer une compréhension commune par toutes les parties prenantes. Ce document est généralement créé lors de l'initialisation du projet et peut servir de point de référence tout au long de son cycle de vie.</w:t>
-      </w:r>
-    </w:p>
-    <w:p>
-      <w:pPr>
-        <w:pageBreakBefore/>
-      </w:pPr>
-    </w:p>
-    <w:p>
-      <w:pPr>
-        <w:pStyle w:val="Titre1"/>
-        <w:rPr>
-          <w:color w:val="BF4E14" w:themeColor="accent2" w:themeShade="BF"/>
-        </w:rPr>
-      </w:pPr>
-      <w:bookmarkStart w:id="1" w:name="_Toc178321000"/>
-      <w:bookmarkStart w:id="2" w:name="_Toc178946069"/>
-      <w:r>
-        <w:rPr>
-          <w:color w:val="BF4E14" w:themeColor="accent2" w:themeShade="BF"/>
+          <w:sz w:val="52"/>
+          <w:szCs w:val="52"/>
         </w:rPr>
         <w:t>F</w:t>
       </w:r>
       <w:r>
         <w:rPr>
+          <w:b/>
+          <w:bCs/>
           <w:color w:val="BF4E14" w:themeColor="accent2" w:themeShade="BF"/>
+          <w:sz w:val="52"/>
+          <w:szCs w:val="52"/>
         </w:rPr>
         <w:t>ICHE D’OUVERTURE DE PROJET</w:t>
       </w:r>
       <w:r>
         <w:rPr>
+          <w:b/>
+          <w:bCs/>
           <w:color w:val="BF4E14" w:themeColor="accent2" w:themeShade="BF"/>
+          <w:sz w:val="52"/>
+          <w:szCs w:val="52"/>
         </w:rPr>
         <w:t> ​</w:t>
       </w:r>
+      <w:bookmarkEnd w:id="0"/>
       <w:bookmarkEnd w:id="1"/>
-      <w:bookmarkEnd w:id="2"/>
       <w:r>
         <w:rPr>
+          <w:b/>
+          <w:bCs/>
           <w:color w:val="BF4E14" w:themeColor="accent2" w:themeShade="BF"/>
+          <w:sz w:val="52"/>
+          <w:szCs w:val="52"/>
         </w:rPr>
         <w:t> </w:t>
       </w:r>
@@ -2173,8 +848,8 @@
     </w:tbl>
     <w:p/>
     <w:sectPr>
-      <w:headerReference w:type="default" r:id="rId12"/>
-      <w:footerReference w:type="default" r:id="rId13"/>
+      <w:headerReference w:type="default" r:id="rId11"/>
+      <w:footerReference w:type="default" r:id="rId12"/>
       <w:pgSz w:w="11906" w:h="16838"/>
       <w:pgMar w:top="1440" w:right="1440" w:bottom="1440" w:left="1440" w:header="283" w:footer="708" w:gutter="0"/>
       <w:pgNumType w:start="0"/>
@@ -2277,6 +952,9 @@
       <w:jc w:val="right"/>
     </w:pPr>
     <w:r>
+      <w:rPr>
+        <w:noProof/>
+      </w:rPr>
       <w:drawing>
         <wp:anchor distT="0" distB="0" distL="114300" distR="114300" simplePos="0" relativeHeight="251659264" behindDoc="1" locked="0" layoutInCell="1" allowOverlap="1" wp14:anchorId="51482C19" wp14:editId="1728F374">
           <wp:simplePos x="0" y="0"/>
@@ -3871,6 +2549,16 @@
 </file>
 
 <file path=customXml/item2.xml><?xml version="1.0" encoding="utf-8"?>
+<b:Sources xmlns:b="http://schemas.openxmlformats.org/officeDocument/2006/bibliography" xmlns="http://schemas.openxmlformats.org/officeDocument/2006/bibliography" SelectedStyle="\APASixthEditionOfficeOnline.xsl" StyleName="APA" Version="6"/>
+</file>
+
+<file path=customXml/item3.xml><?xml version="1.0" encoding="utf-8"?>
+<p:properties xmlns:p="http://schemas.microsoft.com/office/2006/metadata/properties" xmlns:xsi="http://www.w3.org/2001/XMLSchema-instance" xmlns:pc="http://schemas.microsoft.com/office/infopath/2007/PartnerControls">
+  <documentManagement/>
+</p:properties>
+</file>
+
+<file path=customXml/item4.xml><?xml version="1.0" encoding="utf-8"?>
 <ct:contentTypeSchema xmlns:ct="http://schemas.microsoft.com/office/2006/metadata/contentType" xmlns:ma="http://schemas.microsoft.com/office/2006/metadata/properties/metaAttributes" ct:_="" ma:_="" ma:contentTypeName="Document" ma:contentTypeID="0x0101000A877F05900379479111F5A1D239566B" ma:contentTypeVersion="4" ma:contentTypeDescription="Crée un document." ma:contentTypeScope="" ma:versionID="4bdf0618ec649a266b0d2b63f265e192">
   <xsd:schema xmlns:xsd="http://www.w3.org/2001/XMLSchema" xmlns:xs="http://www.w3.org/2001/XMLSchema" xmlns:p="http://schemas.microsoft.com/office/2006/metadata/properties" xmlns:ns2="7765eaa8-c9ee-4906-95e1-76c56e4e9522" targetNamespace="http://schemas.microsoft.com/office/2006/metadata/properties" ma:root="true" ma:fieldsID="e8d7f92450f7d0e4decbc417d74e341c" ns2:_="">
     <xsd:import namespace="7765eaa8-c9ee-4906-95e1-76c56e4e9522"/>
@@ -4014,16 +2702,6 @@
 </ct:contentTypeSchema>
 </file>
 
-<file path=customXml/item3.xml><?xml version="1.0" encoding="utf-8"?>
-<p:properties xmlns:p="http://schemas.microsoft.com/office/2006/metadata/properties" xmlns:xsi="http://www.w3.org/2001/XMLSchema-instance" xmlns:pc="http://schemas.microsoft.com/office/infopath/2007/PartnerControls">
-  <documentManagement/>
-</p:properties>
-</file>
-
-<file path=customXml/item4.xml><?xml version="1.0" encoding="utf-8"?>
-<b:Sources xmlns:b="http://schemas.openxmlformats.org/officeDocument/2006/bibliography" xmlns="http://schemas.openxmlformats.org/officeDocument/2006/bibliography" SelectedStyle="\APASixthEditionOfficeOnline.xsl" StyleName="APA" Version="6"/>
-</file>
-
 <file path=customXml/itemProps1.xml><?xml version="1.0" encoding="utf-8"?>
 <ds:datastoreItem xmlns:ds="http://schemas.openxmlformats.org/officeDocument/2006/customXml" ds:itemID="{1A61447C-653B-430D-B0C7-16EA542E2CF1}">
   <ds:schemaRefs>
@@ -4033,6 +2711,23 @@
 </file>
 
 <file path=customXml/itemProps2.xml><?xml version="1.0" encoding="utf-8"?>
+<ds:datastoreItem xmlns:ds="http://schemas.openxmlformats.org/officeDocument/2006/customXml" ds:itemID="{EB01F494-4E55-4FF5-B5F9-83E186A5244A}">
+  <ds:schemaRefs>
+    <ds:schemaRef ds:uri="http://schemas.openxmlformats.org/officeDocument/2006/bibliography"/>
+  </ds:schemaRefs>
+</ds:datastoreItem>
+</file>
+
+<file path=customXml/itemProps3.xml><?xml version="1.0" encoding="utf-8"?>
+<ds:datastoreItem xmlns:ds="http://schemas.openxmlformats.org/officeDocument/2006/customXml" ds:itemID="{F87F5685-187E-42C9-87F4-11D1744C66DC}">
+  <ds:schemaRefs>
+    <ds:schemaRef ds:uri="http://schemas.microsoft.com/office/2006/metadata/properties"/>
+    <ds:schemaRef ds:uri="http://schemas.microsoft.com/office/infopath/2007/PartnerControls"/>
+  </ds:schemaRefs>
+</ds:datastoreItem>
+</file>
+
+<file path=customXml/itemProps4.xml><?xml version="1.0" encoding="utf-8"?>
 <ds:datastoreItem xmlns:ds="http://schemas.openxmlformats.org/officeDocument/2006/customXml" ds:itemID="{7DFD4780-B31B-4228-B4E9-9F86E652013F}">
   <ds:schemaRefs>
     <ds:schemaRef ds:uri="http://schemas.microsoft.com/office/2006/metadata/contentType"/>
@@ -4048,21 +2743,4 @@
     <ds:schemaRef ds:uri="http://schemas.microsoft.com/internal/obd"/>
   </ds:schemaRefs>
 </ds:datastoreItem>
-</file>
-
-<file path=customXml/itemProps3.xml><?xml version="1.0" encoding="utf-8"?>
-<ds:datastoreItem xmlns:ds="http://schemas.openxmlformats.org/officeDocument/2006/customXml" ds:itemID="{F87F5685-187E-42C9-87F4-11D1744C66DC}">
-  <ds:schemaRefs>
-    <ds:schemaRef ds:uri="http://schemas.microsoft.com/office/2006/metadata/properties"/>
-    <ds:schemaRef ds:uri="http://schemas.microsoft.com/office/infopath/2007/PartnerControls"/>
-  </ds:schemaRefs>
-</ds:datastoreItem>
-</file>
-
-<file path=customXml/itemProps4.xml><?xml version="1.0" encoding="utf-8"?>
-<ds:datastoreItem xmlns:ds="http://schemas.openxmlformats.org/officeDocument/2006/customXml" ds:itemID="{EB01F494-4E55-4FF5-B5F9-83E186A5244A}">
-  <ds:schemaRefs>
-    <ds:schemaRef ds:uri="http://schemas.openxmlformats.org/officeDocument/2006/bibliography"/>
-  </ds:schemaRefs>
-</ds:datastoreItem>
 </file>
</xml_diff>